<commit_message>
Added Answers to Questions 1 + 2. Fixed Naming Errors and Dataframe Combo Issues.
</commit_message>
<xml_diff>
--- a/Coding_Challenge_6/Donohoo_Sam_Coding_Challenge_6.docx
+++ b/Coding_Challenge_6/Donohoo_Sam_Coding_Challenge_6.docx
@@ -34,7 +34,7 @@
           <w:sz w:val="24"/>
           <w:szCs w:val="24"/>
         </w:rPr>
-        <w:id w:val="1641536387"/>
+        <w:id w:val="1029682578"/>
         <w:docPartObj>
           <w:docPartGallery w:val="Table of Contents"/>
           <w:docPartUnique/>
@@ -68,7 +68,7 @@
           <w:r>
             <w:fldChar w:fldCharType="separate"/>
           </w:r>
-          <w:hyperlink w:anchor="_Toc193933556" w:history="1">
+          <w:hyperlink w:anchor="_Toc193962960" w:history="1">
             <w:r>
               <w:rPr>
                 <w:rStyle w:val="Hyperlink"/>
@@ -95,7 +95,7 @@
                 <w:noProof/>
                 <w:webHidden/>
               </w:rPr>
-              <w:instrText xml:space="preserve"> PAGEREF _Toc193933556 \h </w:instrText>
+              <w:instrText xml:space="preserve"> PAGEREF _Toc193962960 \h </w:instrText>
             </w:r>
             <w:r>
               <w:rPr>
@@ -136,7 +136,7 @@
               <w:noProof/>
             </w:rPr>
           </w:pPr>
-          <w:hyperlink w:anchor="_Toc193933557" w:history="1">
+          <w:hyperlink w:anchor="_Toc193962961" w:history="1">
             <w:r>
               <w:rPr>
                 <w:rStyle w:val="Hyperlink"/>
@@ -163,7 +163,7 @@
                 <w:noProof/>
                 <w:webHidden/>
               </w:rPr>
-              <w:instrText xml:space="preserve"> PAGEREF _Toc193933557 \h </w:instrText>
+              <w:instrText xml:space="preserve"> PAGEREF _Toc193962961 \h </w:instrText>
             </w:r>
             <w:r>
               <w:rPr>
@@ -204,7 +204,7 @@
               <w:noProof/>
             </w:rPr>
           </w:pPr>
-          <w:hyperlink w:anchor="_Toc193933558" w:history="1">
+          <w:hyperlink w:anchor="_Toc193962962" w:history="1">
             <w:r>
               <w:rPr>
                 <w:rStyle w:val="Hyperlink"/>
@@ -231,7 +231,7 @@
                 <w:noProof/>
                 <w:webHidden/>
               </w:rPr>
-              <w:instrText xml:space="preserve"> PAGEREF _Toc193933558 \h </w:instrText>
+              <w:instrText xml:space="preserve"> PAGEREF _Toc193962962 \h </w:instrText>
             </w:r>
             <w:r>
               <w:rPr>
@@ -272,7 +272,7 @@
               <w:noProof/>
             </w:rPr>
           </w:pPr>
-          <w:hyperlink w:anchor="_Toc193933559" w:history="1">
+          <w:hyperlink w:anchor="_Toc193962963" w:history="1">
             <w:r>
               <w:rPr>
                 <w:rStyle w:val="Hyperlink"/>
@@ -299,75 +299,7 @@
                 <w:noProof/>
                 <w:webHidden/>
               </w:rPr>
-              <w:instrText xml:space="preserve"> PAGEREF _Toc193933559 \h </w:instrText>
-            </w:r>
-            <w:r>
-              <w:rPr>
-                <w:noProof/>
-                <w:webHidden/>
-              </w:rPr>
-            </w:r>
-            <w:r>
-              <w:rPr>
-                <w:noProof/>
-                <w:webHidden/>
-              </w:rPr>
-              <w:fldChar w:fldCharType="separate"/>
-            </w:r>
-            <w:r>
-              <w:rPr>
-                <w:noProof/>
-                <w:webHidden/>
-              </w:rPr>
-              <w:t>1</w:t>
-            </w:r>
-            <w:r>
-              <w:rPr>
-                <w:noProof/>
-                <w:webHidden/>
-              </w:rPr>
-              <w:fldChar w:fldCharType="end"/>
-            </w:r>
-          </w:hyperlink>
-        </w:p>
-        <w:p>
-          <w:pPr>
-            <w:pStyle w:val="TOC3"/>
-            <w:tabs>
-              <w:tab w:val="right" w:leader="dot" w:pos="9350"/>
-            </w:tabs>
-            <w:rPr>
-              <w:noProof/>
-            </w:rPr>
-          </w:pPr>
-          <w:hyperlink w:anchor="_Toc193933560" w:history="1">
-            <w:r>
-              <w:rPr>
-                <w:rStyle w:val="Hyperlink"/>
-                <w:noProof/>
-              </w:rPr>
-              <w:t>Question 4 - Generate a For Loop</w:t>
-            </w:r>
-            <w:r>
-              <w:rPr>
-                <w:noProof/>
-                <w:webHidden/>
-              </w:rPr>
-              <w:tab/>
-            </w:r>
-            <w:r>
-              <w:rPr>
-                <w:noProof/>
-                <w:webHidden/>
-              </w:rPr>
-              <w:fldChar w:fldCharType="begin"/>
-            </w:r>
-            <w:r>
-              <w:rPr>
-                <w:noProof/>
-                <w:webHidden/>
-              </w:rPr>
-              <w:instrText xml:space="preserve"> PAGEREF _Toc193933560 \h </w:instrText>
+              <w:instrText xml:space="preserve"> PAGEREF _Toc193962963 \h </w:instrText>
             </w:r>
             <w:r>
               <w:rPr>
@@ -408,13 +340,13 @@
               <w:noProof/>
             </w:rPr>
           </w:pPr>
-          <w:hyperlink w:anchor="_Toc193933561" w:history="1">
+          <w:hyperlink w:anchor="_Toc193962964" w:history="1">
             <w:r>
               <w:rPr>
                 <w:rStyle w:val="Hyperlink"/>
                 <w:noProof/>
               </w:rPr>
-              <w:t>Question 5 - A Single Distance</w:t>
+              <w:t>Question 4 - Generate a For Loop</w:t>
             </w:r>
             <w:r>
               <w:rPr>
@@ -435,75 +367,7 @@
                 <w:noProof/>
                 <w:webHidden/>
               </w:rPr>
-              <w:instrText xml:space="preserve"> PAGEREF _Toc193933561 \h </w:instrText>
-            </w:r>
-            <w:r>
-              <w:rPr>
-                <w:noProof/>
-                <w:webHidden/>
-              </w:rPr>
-            </w:r>
-            <w:r>
-              <w:rPr>
-                <w:noProof/>
-                <w:webHidden/>
-              </w:rPr>
-              <w:fldChar w:fldCharType="separate"/>
-            </w:r>
-            <w:r>
-              <w:rPr>
-                <w:noProof/>
-                <w:webHidden/>
-              </w:rPr>
-              <w:t>2</w:t>
-            </w:r>
-            <w:r>
-              <w:rPr>
-                <w:noProof/>
-                <w:webHidden/>
-              </w:rPr>
-              <w:fldChar w:fldCharType="end"/>
-            </w:r>
-          </w:hyperlink>
-        </w:p>
-        <w:p>
-          <w:pPr>
-            <w:pStyle w:val="TOC3"/>
-            <w:tabs>
-              <w:tab w:val="right" w:leader="dot" w:pos="9350"/>
-            </w:tabs>
-            <w:rPr>
-              <w:noProof/>
-            </w:rPr>
-          </w:pPr>
-          <w:hyperlink w:anchor="_Toc193933562" w:history="1">
-            <w:r>
-              <w:rPr>
-                <w:rStyle w:val="Hyperlink"/>
-                <w:noProof/>
-              </w:rPr>
-              <w:t>Question 6 - For Loop</w:t>
-            </w:r>
-            <w:r>
-              <w:rPr>
-                <w:noProof/>
-                <w:webHidden/>
-              </w:rPr>
-              <w:tab/>
-            </w:r>
-            <w:r>
-              <w:rPr>
-                <w:noProof/>
-                <w:webHidden/>
-              </w:rPr>
-              <w:fldChar w:fldCharType="begin"/>
-            </w:r>
-            <w:r>
-              <w:rPr>
-                <w:noProof/>
-                <w:webHidden/>
-              </w:rPr>
-              <w:instrText xml:space="preserve"> PAGEREF _Toc193933562 \h </w:instrText>
+              <w:instrText xml:space="preserve"> PAGEREF _Toc193962964 \h </w:instrText>
             </w:r>
             <w:r>
               <w:rPr>
@@ -535,6 +399,142 @@
           </w:hyperlink>
         </w:p>
         <w:p>
+          <w:pPr>
+            <w:pStyle w:val="TOC3"/>
+            <w:tabs>
+              <w:tab w:val="right" w:leader="dot" w:pos="9350"/>
+            </w:tabs>
+            <w:rPr>
+              <w:noProof/>
+            </w:rPr>
+          </w:pPr>
+          <w:hyperlink w:anchor="_Toc193962965" w:history="1">
+            <w:r>
+              <w:rPr>
+                <w:rStyle w:val="Hyperlink"/>
+                <w:noProof/>
+              </w:rPr>
+              <w:t>Question 5 - A Single Distance</w:t>
+            </w:r>
+            <w:r>
+              <w:rPr>
+                <w:noProof/>
+                <w:webHidden/>
+              </w:rPr>
+              <w:tab/>
+            </w:r>
+            <w:r>
+              <w:rPr>
+                <w:noProof/>
+                <w:webHidden/>
+              </w:rPr>
+              <w:fldChar w:fldCharType="begin"/>
+            </w:r>
+            <w:r>
+              <w:rPr>
+                <w:noProof/>
+                <w:webHidden/>
+              </w:rPr>
+              <w:instrText xml:space="preserve"> PAGEREF _Toc193962965 \h </w:instrText>
+            </w:r>
+            <w:r>
+              <w:rPr>
+                <w:noProof/>
+                <w:webHidden/>
+              </w:rPr>
+            </w:r>
+            <w:r>
+              <w:rPr>
+                <w:noProof/>
+                <w:webHidden/>
+              </w:rPr>
+              <w:fldChar w:fldCharType="separate"/>
+            </w:r>
+            <w:r>
+              <w:rPr>
+                <w:noProof/>
+                <w:webHidden/>
+              </w:rPr>
+              <w:t>4</w:t>
+            </w:r>
+            <w:r>
+              <w:rPr>
+                <w:noProof/>
+                <w:webHidden/>
+              </w:rPr>
+              <w:fldChar w:fldCharType="end"/>
+            </w:r>
+          </w:hyperlink>
+        </w:p>
+        <w:p>
+          <w:pPr>
+            <w:pStyle w:val="TOC3"/>
+            <w:tabs>
+              <w:tab w:val="right" w:leader="dot" w:pos="9350"/>
+            </w:tabs>
+            <w:rPr>
+              <w:noProof/>
+            </w:rPr>
+          </w:pPr>
+          <w:hyperlink w:anchor="_Toc193962966" w:history="1">
+            <w:r>
+              <w:rPr>
+                <w:rStyle w:val="Hyperlink"/>
+                <w:noProof/>
+              </w:rPr>
+              <w:t>Question 6 - For Loop</w:t>
+            </w:r>
+            <w:r>
+              <w:rPr>
+                <w:noProof/>
+                <w:webHidden/>
+              </w:rPr>
+              <w:tab/>
+            </w:r>
+            <w:r>
+              <w:rPr>
+                <w:noProof/>
+                <w:webHidden/>
+              </w:rPr>
+              <w:fldChar w:fldCharType="begin"/>
+            </w:r>
+            <w:r>
+              <w:rPr>
+                <w:noProof/>
+                <w:webHidden/>
+              </w:rPr>
+              <w:instrText xml:space="preserve"> PAGEREF _Toc193962966 \h </w:instrText>
+            </w:r>
+            <w:r>
+              <w:rPr>
+                <w:noProof/>
+                <w:webHidden/>
+              </w:rPr>
+            </w:r>
+            <w:r>
+              <w:rPr>
+                <w:noProof/>
+                <w:webHidden/>
+              </w:rPr>
+              <w:fldChar w:fldCharType="separate"/>
+            </w:r>
+            <w:r>
+              <w:rPr>
+                <w:noProof/>
+                <w:webHidden/>
+              </w:rPr>
+              <w:t>4</w:t>
+            </w:r>
+            <w:r>
+              <w:rPr>
+                <w:noProof/>
+                <w:webHidden/>
+              </w:rPr>
+              <w:fldChar w:fldCharType="end"/>
+            </w:r>
+          </w:hyperlink>
+        </w:p>
+        <w:p>
           <w:r>
             <w:fldChar w:fldCharType="end"/>
           </w:r>
@@ -546,7 +546,7 @@
         <w:pStyle w:val="Heading1"/>
       </w:pPr>
       <w:bookmarkStart w:id="0" w:name="github-link"/>
-      <w:bookmarkStart w:id="1" w:name="_Toc193933556"/>
+      <w:bookmarkStart w:id="1" w:name="_Toc193962960"/>
       <w:r>
         <w:t>Github Link</w:t>
       </w:r>
@@ -573,7 +573,7 @@
         <w:pStyle w:val="Heading3"/>
       </w:pPr>
       <w:bookmarkStart w:id="2" w:name="question-1---reproducibility"/>
-      <w:bookmarkStart w:id="3" w:name="_Toc193933557"/>
+      <w:bookmarkStart w:id="3" w:name="_Toc193962961"/>
       <w:r>
         <w:t>Question 1 - Reproducibility</w:t>
       </w:r>
@@ -584,8 +584,13 @@
         <w:pStyle w:val="FirstParagraph"/>
       </w:pPr>
       <w:r>
-        <w:t xml:space="preserve">Regarding reproducibility, what is the main point of writing your own functions and iterations? </w:t>
-      </w:r>
+        <w:t>Regarding reproducibility, what is the main point of writing your own functions and iterations?</w:t>
+      </w:r>
+    </w:p>
+    <w:p>
+      <w:pPr>
+        <w:pStyle w:val="BodyText"/>
+      </w:pPr>
       <w:r>
         <w:rPr>
           <w:b/>
@@ -594,7 +599,7 @@
         <w:t>Answer</w:t>
       </w:r>
       <w:r>
-        <w:t>:</w:t>
+        <w:t>: Functions and iterations simplify the code and help to minimize copy and paste errors that occur when you manually type out or paste/edit chunks of code.</w:t>
       </w:r>
     </w:p>
     <w:p>
@@ -602,7 +607,7 @@
         <w:pStyle w:val="Heading3"/>
       </w:pPr>
       <w:bookmarkStart w:id="4" w:name="question-2---explain-for-loops"/>
-      <w:bookmarkStart w:id="5" w:name="_Toc193933558"/>
+      <w:bookmarkStart w:id="5" w:name="_Toc193962962"/>
       <w:bookmarkEnd w:id="2"/>
       <w:r>
         <w:t>Question 2 - Explain For Loops</w:t>
@@ -614,14 +619,654 @@
         <w:pStyle w:val="FirstParagraph"/>
       </w:pPr>
       <w:r>
-        <w:t xml:space="preserve">In your own words, describe how to write a function and a for loop in R and how they work. Give me specifics like syntax, where to write code, and how the results are returned. </w:t>
-      </w:r>
+        <w:t>In your own words, describe how to write a function and a for loop in R and how they work. Give me specifics like syntax, where to write code, and how the results are returned.</w:t>
+      </w:r>
+    </w:p>
+    <w:p>
+      <w:pPr>
+        <w:pStyle w:val="BodyText"/>
+      </w:pPr>
       <w:r>
         <w:rPr>
           <w:b/>
           <w:bCs/>
         </w:rPr>
         <w:t>Answer</w:t>
+      </w:r>
+      <w:r>
+        <w:t>: A function is composed of variables, code to be run using said variables, and usually a way to output the results of the function. An initial function can be written without variables in either the consule or an R Script. For Example:</w:t>
+      </w:r>
+    </w:p>
+    <w:p>
+      <w:pPr>
+        <w:pStyle w:val="SourceCode"/>
+      </w:pPr>
+      <w:r>
+        <w:rPr>
+          <w:rStyle w:val="CommentTok"/>
+        </w:rPr>
+        <w:t># Base Function without Assigning Values to Variables</w:t>
+      </w:r>
+      <w:r>
+        <w:br/>
+      </w:r>
+      <w:r>
+        <w:rPr>
+          <w:rStyle w:val="NormalTok"/>
+        </w:rPr>
+        <w:t xml:space="preserve">Sams.Function </w:t>
+      </w:r>
+      <w:r>
+        <w:rPr>
+          <w:rStyle w:val="OtherTok"/>
+        </w:rPr>
+        <w:t>&lt;-</w:t>
+      </w:r>
+      <w:r>
+        <w:rPr>
+          <w:rStyle w:val="NormalTok"/>
+        </w:rPr>
+        <w:t xml:space="preserve"> </w:t>
+      </w:r>
+      <w:r>
+        <w:rPr>
+          <w:rStyle w:val="ControlFlowTok"/>
+        </w:rPr>
+        <w:t>function</w:t>
+      </w:r>
+      <w:r>
+        <w:rPr>
+          <w:rStyle w:val="NormalTok"/>
+        </w:rPr>
+        <w:t xml:space="preserve">(Variable1, Variable2) { </w:t>
+      </w:r>
+      <w:r>
+        <w:rPr>
+          <w:rStyle w:val="CommentTok"/>
+        </w:rPr>
+        <w:t># Inputs or Variables to Be Read. Uses {}.</w:t>
+      </w:r>
+      <w:r>
+        <w:br/>
+      </w:r>
+      <w:r>
+        <w:rPr>
+          <w:rStyle w:val="NormalTok"/>
+        </w:rPr>
+        <w:t xml:space="preserve">  Mathing </w:t>
+      </w:r>
+      <w:r>
+        <w:rPr>
+          <w:rStyle w:val="OtherTok"/>
+        </w:rPr>
+        <w:t>&lt;-</w:t>
+      </w:r>
+      <w:r>
+        <w:rPr>
+          <w:rStyle w:val="NormalTok"/>
+        </w:rPr>
+        <w:t xml:space="preserve"> Variable1 </w:t>
+      </w:r>
+      <w:r>
+        <w:rPr>
+          <w:rStyle w:val="SpecialCharTok"/>
+        </w:rPr>
+        <w:t>+</w:t>
+      </w:r>
+      <w:r>
+        <w:rPr>
+          <w:rStyle w:val="NormalTok"/>
+        </w:rPr>
+        <w:t xml:space="preserve"> Variable2 </w:t>
+      </w:r>
+      <w:r>
+        <w:rPr>
+          <w:rStyle w:val="CommentTok"/>
+        </w:rPr>
+        <w:t># Code to Be Run</w:t>
+      </w:r>
+      <w:r>
+        <w:br/>
+      </w:r>
+      <w:r>
+        <w:rPr>
+          <w:rStyle w:val="NormalTok"/>
+        </w:rPr>
+        <w:t xml:space="preserve">  </w:t>
+      </w:r>
+      <w:r>
+        <w:rPr>
+          <w:rStyle w:val="FunctionTok"/>
+        </w:rPr>
+        <w:t>return</w:t>
+      </w:r>
+      <w:r>
+        <w:rPr>
+          <w:rStyle w:val="NormalTok"/>
+        </w:rPr>
+        <w:t xml:space="preserve">(Mathing) </w:t>
+      </w:r>
+      <w:r>
+        <w:rPr>
+          <w:rStyle w:val="CommentTok"/>
+        </w:rPr>
+        <w:t># Way to Output Results</w:t>
+      </w:r>
+      <w:r>
+        <w:br/>
+      </w:r>
+      <w:r>
+        <w:rPr>
+          <w:rStyle w:val="NormalTok"/>
+        </w:rPr>
+        <w:t>}</w:t>
+      </w:r>
+    </w:p>
+    <w:p>
+      <w:pPr>
+        <w:pStyle w:val="FirstParagraph"/>
+      </w:pPr>
+      <w:r>
+        <w:lastRenderedPageBreak/>
+        <w:t>Now we can assign values to the two variables and run the function.These results are then printed in the consule or can appended to a dataframe.</w:t>
+      </w:r>
+    </w:p>
+    <w:p>
+      <w:pPr>
+        <w:pStyle w:val="SourceCode"/>
+      </w:pPr>
+      <w:r>
+        <w:rPr>
+          <w:rStyle w:val="CommentTok"/>
+        </w:rPr>
+        <w:t># Base Function without Assigning Values to Variables</w:t>
+      </w:r>
+      <w:r>
+        <w:br/>
+      </w:r>
+      <w:r>
+        <w:rPr>
+          <w:rStyle w:val="NormalTok"/>
+        </w:rPr>
+        <w:t xml:space="preserve">Mathing </w:t>
+      </w:r>
+      <w:r>
+        <w:rPr>
+          <w:rStyle w:val="OtherTok"/>
+        </w:rPr>
+        <w:t>&lt;-</w:t>
+      </w:r>
+      <w:r>
+        <w:rPr>
+          <w:rStyle w:val="NormalTok"/>
+        </w:rPr>
+        <w:t xml:space="preserve"> </w:t>
+      </w:r>
+      <w:r>
+        <w:rPr>
+          <w:rStyle w:val="FunctionTok"/>
+        </w:rPr>
+        <w:t>Sams.Function</w:t>
+      </w:r>
+      <w:r>
+        <w:rPr>
+          <w:rStyle w:val="NormalTok"/>
+        </w:rPr>
+        <w:t>(</w:t>
+      </w:r>
+      <w:r>
+        <w:rPr>
+          <w:rStyle w:val="DecValTok"/>
+        </w:rPr>
+        <w:t>1</w:t>
+      </w:r>
+      <w:r>
+        <w:rPr>
+          <w:rStyle w:val="SpecialCharTok"/>
+        </w:rPr>
+        <w:t>:</w:t>
+      </w:r>
+      <w:r>
+        <w:rPr>
+          <w:rStyle w:val="DecValTok"/>
+        </w:rPr>
+        <w:t>5</w:t>
+      </w:r>
+      <w:r>
+        <w:rPr>
+          <w:rStyle w:val="NormalTok"/>
+        </w:rPr>
+        <w:t>,</w:t>
+      </w:r>
+      <w:r>
+        <w:rPr>
+          <w:rStyle w:val="DecValTok"/>
+        </w:rPr>
+        <w:t>2</w:t>
+      </w:r>
+      <w:r>
+        <w:rPr>
+          <w:rStyle w:val="NormalTok"/>
+        </w:rPr>
+        <w:t>)</w:t>
+      </w:r>
+      <w:r>
+        <w:br/>
+      </w:r>
+      <w:r>
+        <w:br/>
+      </w:r>
+      <w:r>
+        <w:rPr>
+          <w:rStyle w:val="CommentTok"/>
+        </w:rPr>
+        <w:t># Print Results</w:t>
+      </w:r>
+      <w:r>
+        <w:br/>
+      </w:r>
+      <w:r>
+        <w:rPr>
+          <w:rStyle w:val="FunctionTok"/>
+        </w:rPr>
+        <w:t>print</w:t>
+      </w:r>
+      <w:r>
+        <w:rPr>
+          <w:rStyle w:val="NormalTok"/>
+        </w:rPr>
+        <w:t>(Mathing)</w:t>
+      </w:r>
+    </w:p>
+    <w:p>
+      <w:pPr>
+        <w:pStyle w:val="SourceCode"/>
+      </w:pPr>
+      <w:r>
+        <w:rPr>
+          <w:rStyle w:val="VerbatimChar"/>
+        </w:rPr>
+        <w:t>## [1] 3 4 5 6 7</w:t>
+      </w:r>
+    </w:p>
+    <w:p>
+      <w:pPr>
+        <w:pStyle w:val="FirstParagraph"/>
+      </w:pPr>
+      <w:r>
+        <w:rPr>
+          <w:b/>
+          <w:bCs/>
+        </w:rPr>
+        <w:t>Answer</w:t>
+      </w:r>
+      <w:r>
+        <w:t>: A for loop is composed of a variable (organized in a list/array/sequence) and code to be run using said variable. Since for loops iteratively execute a block of code either a specific number of times or for each item in a list/array, an input variable can be defined before the for loop or during the for loop. Both the variable and for loop can be written in the consule or an R Script. The results of the for loop are then printed in the consule or can appended to a dataframe. For Example:</w:t>
+      </w:r>
+    </w:p>
+    <w:p>
+      <w:pPr>
+        <w:pStyle w:val="SourceCode"/>
+      </w:pPr>
+      <w:r>
+        <w:rPr>
+          <w:rStyle w:val="CommentTok"/>
+        </w:rPr>
+        <w:t># Input Variable Organized as a Vector</w:t>
+      </w:r>
+      <w:r>
+        <w:br/>
+      </w:r>
+      <w:r>
+        <w:rPr>
+          <w:rStyle w:val="NormalTok"/>
+        </w:rPr>
+        <w:t xml:space="preserve">Input.Variable </w:t>
+      </w:r>
+      <w:r>
+        <w:rPr>
+          <w:rStyle w:val="OtherTok"/>
+        </w:rPr>
+        <w:t>&lt;-</w:t>
+      </w:r>
+      <w:r>
+        <w:rPr>
+          <w:rStyle w:val="NormalTok"/>
+        </w:rPr>
+        <w:t xml:space="preserve"> </w:t>
+      </w:r>
+      <w:r>
+        <w:rPr>
+          <w:rStyle w:val="DecValTok"/>
+        </w:rPr>
+        <w:t>1</w:t>
+      </w:r>
+      <w:r>
+        <w:rPr>
+          <w:rStyle w:val="SpecialCharTok"/>
+        </w:rPr>
+        <w:t>:</w:t>
+      </w:r>
+      <w:r>
+        <w:rPr>
+          <w:rStyle w:val="DecValTok"/>
+        </w:rPr>
+        <w:t>5</w:t>
+      </w:r>
+      <w:r>
+        <w:br/>
+      </w:r>
+      <w:r>
+        <w:br/>
+      </w:r>
+      <w:r>
+        <w:rPr>
+          <w:rStyle w:val="CommentTok"/>
+        </w:rPr>
+        <w:t># For Loop Using Previously Assigned Variable</w:t>
+      </w:r>
+      <w:r>
+        <w:br/>
+      </w:r>
+      <w:r>
+        <w:rPr>
+          <w:rStyle w:val="ControlFlowTok"/>
+        </w:rPr>
+        <w:t>for</w:t>
+      </w:r>
+      <w:r>
+        <w:rPr>
+          <w:rStyle w:val="NormalTok"/>
+        </w:rPr>
+        <w:t xml:space="preserve"> (i </w:t>
+      </w:r>
+      <w:r>
+        <w:rPr>
+          <w:rStyle w:val="ControlFlowTok"/>
+        </w:rPr>
+        <w:t>in</w:t>
+      </w:r>
+      <w:r>
+        <w:rPr>
+          <w:rStyle w:val="NormalTok"/>
+        </w:rPr>
+        <w:t xml:space="preserve"> Input.Variable) { </w:t>
+      </w:r>
+      <w:r>
+        <w:rPr>
+          <w:rStyle w:val="CommentTok"/>
+        </w:rPr>
+        <w:t xml:space="preserve"># </w:t>
+      </w:r>
+      <w:r>
+        <w:br/>
+      </w:r>
+      <w:r>
+        <w:rPr>
+          <w:rStyle w:val="NormalTok"/>
+        </w:rPr>
+        <w:t xml:space="preserve">  </w:t>
+      </w:r>
+      <w:r>
+        <w:rPr>
+          <w:rStyle w:val="FunctionTok"/>
+        </w:rPr>
+        <w:t>print</w:t>
+      </w:r>
+      <w:r>
+        <w:rPr>
+          <w:rStyle w:val="NormalTok"/>
+        </w:rPr>
+        <w:t xml:space="preserve">(i </w:t>
+      </w:r>
+      <w:r>
+        <w:rPr>
+          <w:rStyle w:val="SpecialCharTok"/>
+        </w:rPr>
+        <w:t>+</w:t>
+      </w:r>
+      <w:r>
+        <w:rPr>
+          <w:rStyle w:val="NormalTok"/>
+        </w:rPr>
+        <w:t xml:space="preserve"> </w:t>
+      </w:r>
+      <w:r>
+        <w:rPr>
+          <w:rStyle w:val="DecValTok"/>
+        </w:rPr>
+        <w:t>5</w:t>
+      </w:r>
+      <w:r>
+        <w:rPr>
+          <w:rStyle w:val="NormalTok"/>
+        </w:rPr>
+        <w:t>)</w:t>
+      </w:r>
+      <w:r>
+        <w:br/>
+      </w:r>
+      <w:r>
+        <w:rPr>
+          <w:rStyle w:val="NormalTok"/>
+        </w:rPr>
+        <w:t>}</w:t>
+      </w:r>
+    </w:p>
+    <w:p>
+      <w:pPr>
+        <w:pStyle w:val="SourceCode"/>
+      </w:pPr>
+      <w:r>
+        <w:rPr>
+          <w:rStyle w:val="VerbatimChar"/>
+        </w:rPr>
+        <w:t>## [1] 6</w:t>
+      </w:r>
+      <w:r>
+        <w:br/>
+      </w:r>
+      <w:r>
+        <w:rPr>
+          <w:rStyle w:val="VerbatimChar"/>
+        </w:rPr>
+        <w:t>## [1] 7</w:t>
+      </w:r>
+      <w:r>
+        <w:br/>
+      </w:r>
+      <w:r>
+        <w:rPr>
+          <w:rStyle w:val="VerbatimChar"/>
+        </w:rPr>
+        <w:t>## [1] 8</w:t>
+      </w:r>
+      <w:r>
+        <w:br/>
+      </w:r>
+      <w:r>
+        <w:rPr>
+          <w:rStyle w:val="VerbatimChar"/>
+        </w:rPr>
+        <w:t>## [1] 9</w:t>
+      </w:r>
+      <w:r>
+        <w:br/>
+      </w:r>
+      <w:r>
+        <w:rPr>
+          <w:rStyle w:val="VerbatimChar"/>
+        </w:rPr>
+        <w:t>## [1] 10</w:t>
+      </w:r>
+    </w:p>
+    <w:p>
+      <w:pPr>
+        <w:pStyle w:val="SourceCode"/>
+      </w:pPr>
+      <w:r>
+        <w:rPr>
+          <w:rStyle w:val="CommentTok"/>
+        </w:rPr>
+        <w:t># For Loop Assigning Variable in Loop</w:t>
+      </w:r>
+      <w:r>
+        <w:br/>
+      </w:r>
+      <w:r>
+        <w:rPr>
+          <w:rStyle w:val="ControlFlowTok"/>
+        </w:rPr>
+        <w:t>for</w:t>
+      </w:r>
+      <w:r>
+        <w:rPr>
+          <w:rStyle w:val="NormalTok"/>
+        </w:rPr>
+        <w:t xml:space="preserve"> (i </w:t>
+      </w:r>
+      <w:r>
+        <w:rPr>
+          <w:rStyle w:val="ControlFlowTok"/>
+        </w:rPr>
+        <w:t>in</w:t>
+      </w:r>
+      <w:r>
+        <w:rPr>
+          <w:rStyle w:val="NormalTok"/>
+        </w:rPr>
+        <w:t xml:space="preserve"> </w:t>
+      </w:r>
+      <w:r>
+        <w:rPr>
+          <w:rStyle w:val="DecValTok"/>
+        </w:rPr>
+        <w:t>1</w:t>
+      </w:r>
+      <w:r>
+        <w:rPr>
+          <w:rStyle w:val="SpecialCharTok"/>
+        </w:rPr>
+        <w:t>:</w:t>
+      </w:r>
+      <w:r>
+        <w:rPr>
+          <w:rStyle w:val="DecValTok"/>
+        </w:rPr>
+        <w:t>5</w:t>
+      </w:r>
+      <w:r>
+        <w:rPr>
+          <w:rStyle w:val="NormalTok"/>
+        </w:rPr>
+        <w:t xml:space="preserve">) { </w:t>
+      </w:r>
+      <w:r>
+        <w:rPr>
+          <w:rStyle w:val="CommentTok"/>
+        </w:rPr>
+        <w:t xml:space="preserve"># </w:t>
+      </w:r>
+      <w:r>
+        <w:br/>
+      </w:r>
+      <w:r>
+        <w:rPr>
+          <w:rStyle w:val="NormalTok"/>
+        </w:rPr>
+        <w:t xml:space="preserve">  </w:t>
+      </w:r>
+      <w:r>
+        <w:rPr>
+          <w:rStyle w:val="FunctionTok"/>
+        </w:rPr>
+        <w:t>print</w:t>
+      </w:r>
+      <w:r>
+        <w:rPr>
+          <w:rStyle w:val="NormalTok"/>
+        </w:rPr>
+        <w:t xml:space="preserve">(i </w:t>
+      </w:r>
+      <w:r>
+        <w:rPr>
+          <w:rStyle w:val="SpecialCharTok"/>
+        </w:rPr>
+        <w:t>+</w:t>
+      </w:r>
+      <w:r>
+        <w:rPr>
+          <w:rStyle w:val="NormalTok"/>
+        </w:rPr>
+        <w:t xml:space="preserve"> </w:t>
+      </w:r>
+      <w:r>
+        <w:rPr>
+          <w:rStyle w:val="DecValTok"/>
+        </w:rPr>
+        <w:t>5</w:t>
+      </w:r>
+      <w:r>
+        <w:rPr>
+          <w:rStyle w:val="NormalTok"/>
+        </w:rPr>
+        <w:t>)</w:t>
+      </w:r>
+      <w:r>
+        <w:br/>
+      </w:r>
+      <w:r>
+        <w:rPr>
+          <w:rStyle w:val="NormalTok"/>
+        </w:rPr>
+        <w:t>}</w:t>
+      </w:r>
+    </w:p>
+    <w:p>
+      <w:pPr>
+        <w:pStyle w:val="SourceCode"/>
+      </w:pPr>
+      <w:r>
+        <w:rPr>
+          <w:rStyle w:val="VerbatimChar"/>
+        </w:rPr>
+        <w:t>## [1] 6</w:t>
+      </w:r>
+      <w:r>
+        <w:br/>
+      </w:r>
+      <w:r>
+        <w:rPr>
+          <w:rStyle w:val="VerbatimChar"/>
+        </w:rPr>
+        <w:t>## [1] 7</w:t>
+      </w:r>
+      <w:r>
+        <w:br/>
+      </w:r>
+      <w:r>
+        <w:rPr>
+          <w:rStyle w:val="VerbatimChar"/>
+        </w:rPr>
+        <w:t>## [1] 8</w:t>
+      </w:r>
+      <w:r>
+        <w:br/>
+      </w:r>
+      <w:r>
+        <w:rPr>
+          <w:rStyle w:val="VerbatimChar"/>
+        </w:rPr>
+        <w:t>## [1] 9</w:t>
+      </w:r>
+      <w:r>
+        <w:br/>
+      </w:r>
+      <w:r>
+        <w:rPr>
+          <w:rStyle w:val="VerbatimChar"/>
+        </w:rPr>
+        <w:t>## [1] 10</w:t>
       </w:r>
     </w:p>
     <w:p>
@@ -629,7 +1274,7 @@
         <w:pStyle w:val="Heading3"/>
       </w:pPr>
       <w:bookmarkStart w:id="6" w:name="question-3---adding-data"/>
-      <w:bookmarkStart w:id="7" w:name="_Toc193933559"/>
+      <w:bookmarkStart w:id="7" w:name="_Toc193962963"/>
       <w:bookmarkEnd w:id="4"/>
       <w:r>
         <w:t>Question 3 - Adding Data</w:t>
@@ -706,6 +1351,7 @@
         <w:rPr>
           <w:rStyle w:val="FunctionTok"/>
         </w:rPr>
+        <w:lastRenderedPageBreak/>
         <w:t>library</w:t>
       </w:r>
       <w:r>
@@ -736,7 +1382,6 @@
         <w:rPr>
           <w:rStyle w:val="NormalTok"/>
         </w:rPr>
-        <w:lastRenderedPageBreak/>
         <w:t xml:space="preserve">All.Cities </w:t>
       </w:r>
       <w:r>
@@ -829,7 +1474,7 @@
         <w:pStyle w:val="Heading3"/>
       </w:pPr>
       <w:bookmarkStart w:id="8" w:name="question-4---generate-a-for-loop"/>
-      <w:bookmarkStart w:id="9" w:name="_Toc193933560"/>
+      <w:bookmarkStart w:id="9" w:name="_Toc193962964"/>
       <w:bookmarkEnd w:id="6"/>
       <w:r>
         <w:t>Question 4 - Generate a For Loop</w:t>
@@ -2102,10 +2747,11 @@
         <w:pStyle w:val="Heading3"/>
       </w:pPr>
       <w:bookmarkStart w:id="12" w:name="question-5---a-single-distance"/>
-      <w:bookmarkStart w:id="13" w:name="_Toc193933561"/>
+      <w:bookmarkStart w:id="13" w:name="_Toc193962965"/>
       <w:bookmarkEnd w:id="8"/>
       <w:bookmarkEnd w:id="11"/>
       <w:r>
+        <w:lastRenderedPageBreak/>
         <w:t>Question 5 - A Single Distance</w:t>
       </w:r>
       <w:bookmarkEnd w:id="13"/>
@@ -2126,7 +2772,6 @@
         </w:numPr>
       </w:pPr>
       <w:r>
-        <w:lastRenderedPageBreak/>
         <w:t>Subset/filter the Cities.csv data to include only the latitude and longitude values you need and input as input to your function.</w:t>
       </w:r>
     </w:p>
@@ -2149,7 +2794,7 @@
         <w:rPr>
           <w:rStyle w:val="CommentTok"/>
         </w:rPr>
-        <w:t># Subset and Preset New York</w:t>
+        <w:t># Subset and Preset New York Coordinates</w:t>
       </w:r>
       <w:r>
         <w:br/>
@@ -2678,7 +3323,7 @@
         <w:pStyle w:val="Heading3"/>
       </w:pPr>
       <w:bookmarkStart w:id="14" w:name="question-6---for-loop"/>
-      <w:bookmarkStart w:id="15" w:name="_Toc193933562"/>
+      <w:bookmarkStart w:id="15" w:name="_Toc193962966"/>
       <w:bookmarkEnd w:id="12"/>
       <w:r>
         <w:t>Question 6 - For Loop</w:t>
@@ -2690,7 +3335,7 @@
         <w:pStyle w:val="FirstParagraph"/>
       </w:pPr>
       <w:r>
-        <w:t>Now, use your function within a for loop to calculate the distance between all other Cities.nm in the data.</w:t>
+        <w:t>Now, use your function within a for loop to calculate the distance between all other Cities in the data. Bonus point if you can have the output of each iteration append a new row to a dataframe, generating a new column of data. In other words, the loop should create a dataframe with three columns called city1, city2, and distance_km, as shown below.</w:t>
       </w:r>
     </w:p>
     <w:p>
@@ -2710,7 +3355,7 @@
         <w:rPr>
           <w:rStyle w:val="NormalTok"/>
         </w:rPr>
-        <w:t xml:space="preserve">Citites </w:t>
+        <w:t xml:space="preserve">Cities </w:t>
       </w:r>
       <w:r>
         <w:rPr>
@@ -2770,16 +3415,16 @@
         <w:rPr>
           <w:rStyle w:val="CommentTok"/>
         </w:rPr>
-        <w:t># Create a vector of City Names</w:t>
-      </w:r>
-      <w:r>
-        <w:br/>
-      </w:r>
-      <w:r>
-        <w:rPr>
-          <w:rStyle w:val="NormalTok"/>
-        </w:rPr>
-        <w:t xml:space="preserve">Citites.names </w:t>
+        <w:t># Create a vector of City1 Names</w:t>
+      </w:r>
+      <w:r>
+        <w:br/>
+      </w:r>
+      <w:r>
+        <w:rPr>
+          <w:rStyle w:val="NormalTok"/>
+        </w:rPr>
+        <w:t xml:space="preserve">Cities.names </w:t>
       </w:r>
       <w:r>
         <w:rPr>
@@ -2803,7 +3448,7 @@
         <w:rPr>
           <w:rStyle w:val="NormalTok"/>
         </w:rPr>
-        <w:t>(Citites</w:t>
+        <w:t>(Cities</w:t>
       </w:r>
       <w:r>
         <w:rPr>
@@ -2827,6 +3472,46 @@
         <w:rPr>
           <w:rStyle w:val="CommentTok"/>
         </w:rPr>
+        <w:lastRenderedPageBreak/>
+        <w:t># Assign City2 Name</w:t>
+      </w:r>
+      <w:r>
+        <w:br/>
+      </w:r>
+      <w:r>
+        <w:rPr>
+          <w:rStyle w:val="NormalTok"/>
+        </w:rPr>
+        <w:t xml:space="preserve">Auburn.name </w:t>
+      </w:r>
+      <w:r>
+        <w:rPr>
+          <w:rStyle w:val="OtherTok"/>
+        </w:rPr>
+        <w:t>&lt;-</w:t>
+      </w:r>
+      <w:r>
+        <w:rPr>
+          <w:rStyle w:val="NormalTok"/>
+        </w:rPr>
+        <w:t xml:space="preserve"> </w:t>
+      </w:r>
+      <w:r>
+        <w:rPr>
+          <w:rStyle w:val="StringTok"/>
+        </w:rPr>
+        <w:t>"Auburn"</w:t>
+      </w:r>
+      <w:r>
+        <w:br/>
+      </w:r>
+      <w:r>
+        <w:br/>
+      </w:r>
+      <w:r>
+        <w:rPr>
+          <w:rStyle w:val="CommentTok"/>
+        </w:rPr>
         <w:t># Generate Empty Dataframe</w:t>
       </w:r>
       <w:r>
@@ -2917,362 +3602,673 @@
         <w:rPr>
           <w:rStyle w:val="NormalTok"/>
         </w:rPr>
-        <w:t>(Citites.names)) {</w:t>
-      </w:r>
-      <w:r>
-        <w:br/>
-      </w:r>
-      <w:r>
-        <w:rPr>
-          <w:rStyle w:val="NormalTok"/>
+        <w:t>(Cities.names)) {</w:t>
+      </w:r>
+      <w:r>
+        <w:br/>
+      </w:r>
+      <w:r>
+        <w:rPr>
+          <w:rStyle w:val="NormalTok"/>
+        </w:rPr>
+        <w:t xml:space="preserve">  Cities.Distance.Single </w:t>
+      </w:r>
+      <w:r>
+        <w:rPr>
+          <w:rStyle w:val="OtherTok"/>
+        </w:rPr>
+        <w:t>&lt;-</w:t>
+      </w:r>
+      <w:r>
+        <w:rPr>
+          <w:rStyle w:val="NormalTok"/>
+        </w:rPr>
+        <w:t xml:space="preserve"> </w:t>
+      </w:r>
+      <w:r>
+        <w:rPr>
+          <w:rStyle w:val="FunctionTok"/>
+        </w:rPr>
+        <w:t>distance</w:t>
+      </w:r>
+      <w:r>
+        <w:rPr>
+          <w:rStyle w:val="NormalTok"/>
+        </w:rPr>
+        <w:t>(Cities</w:t>
+      </w:r>
+      <w:r>
+        <w:rPr>
+          <w:rStyle w:val="SpecialCharTok"/>
+        </w:rPr>
+        <w:t>$</w:t>
+      </w:r>
+      <w:r>
+        <w:rPr>
+          <w:rStyle w:val="NormalTok"/>
+        </w:rPr>
+        <w:t>lat[i],</w:t>
+      </w:r>
+      <w:r>
+        <w:br/>
+      </w:r>
+      <w:r>
+        <w:rPr>
+          <w:rStyle w:val="NormalTok"/>
+        </w:rPr>
+        <w:t xml:space="preserve">                                   Cities</w:t>
+      </w:r>
+      <w:r>
+        <w:rPr>
+          <w:rStyle w:val="SpecialCharTok"/>
+        </w:rPr>
+        <w:t>$</w:t>
+      </w:r>
+      <w:r>
+        <w:rPr>
+          <w:rStyle w:val="NormalTok"/>
+        </w:rPr>
+        <w:t>long[i],</w:t>
+      </w:r>
+      <w:r>
+        <w:br/>
+      </w:r>
+      <w:r>
+        <w:rPr>
+          <w:rStyle w:val="NormalTok"/>
+        </w:rPr>
+        <w:t xml:space="preserve">                                   Auburn.lat,</w:t>
+      </w:r>
+      <w:r>
+        <w:br/>
+      </w:r>
+      <w:r>
+        <w:rPr>
+          <w:rStyle w:val="NormalTok"/>
+        </w:rPr>
+        <w:t xml:space="preserve">                                   Auburn.lon) </w:t>
+      </w:r>
+      <w:r>
+        <w:rPr>
+          <w:rStyle w:val="CommentTok"/>
+        </w:rPr>
+        <w:t># Calculate Distance Between Two Cities</w:t>
+      </w:r>
+      <w:r>
+        <w:br/>
+      </w:r>
+      <w:r>
+        <w:rPr>
+          <w:rStyle w:val="NormalTok"/>
+        </w:rPr>
+        <w:t xml:space="preserve">  Temp.df </w:t>
+      </w:r>
+      <w:r>
+        <w:rPr>
+          <w:rStyle w:val="OtherTok"/>
+        </w:rPr>
+        <w:t>&lt;-</w:t>
+      </w:r>
+      <w:r>
+        <w:rPr>
+          <w:rStyle w:val="NormalTok"/>
+        </w:rPr>
+        <w:t xml:space="preserve"> </w:t>
+      </w:r>
+      <w:r>
+        <w:rPr>
+          <w:rStyle w:val="FunctionTok"/>
+        </w:rPr>
+        <w:t>data.frame</w:t>
+      </w:r>
+      <w:r>
+        <w:rPr>
+          <w:rStyle w:val="NormalTok"/>
+        </w:rPr>
+        <w:t>(Cities</w:t>
+      </w:r>
+      <w:r>
+        <w:rPr>
+          <w:rStyle w:val="SpecialCharTok"/>
+        </w:rPr>
+        <w:t>$</w:t>
+      </w:r>
+      <w:r>
+        <w:rPr>
+          <w:rStyle w:val="NormalTok"/>
+        </w:rPr>
+        <w:t xml:space="preserve">city[i],Auburn.name,Cities.Distance.Single) </w:t>
+      </w:r>
+      <w:r>
+        <w:rPr>
+          <w:rStyle w:val="CommentTok"/>
+        </w:rPr>
+        <w:t># Create a Row with City1, City2, and km_Distance</w:t>
+      </w:r>
+      <w:r>
+        <w:br/>
+      </w:r>
+      <w:r>
+        <w:rPr>
+          <w:rStyle w:val="NormalTok"/>
+        </w:rPr>
+        <w:t xml:space="preserve">  Cities.Distance.All </w:t>
+      </w:r>
+      <w:r>
+        <w:rPr>
+          <w:rStyle w:val="OtherTok"/>
+        </w:rPr>
+        <w:t>&lt;-</w:t>
+      </w:r>
+      <w:r>
+        <w:rPr>
+          <w:rStyle w:val="NormalTok"/>
+        </w:rPr>
+        <w:t xml:space="preserve"> </w:t>
+      </w:r>
+      <w:r>
+        <w:rPr>
+          <w:rStyle w:val="FunctionTok"/>
+        </w:rPr>
+        <w:t>rbind.data.frame</w:t>
+      </w:r>
+      <w:r>
+        <w:rPr>
+          <w:rStyle w:val="NormalTok"/>
+        </w:rPr>
+        <w:t xml:space="preserve">(Cities.Distance.All, Temp.df) </w:t>
+      </w:r>
+      <w:r>
+        <w:rPr>
+          <w:rStyle w:val="CommentTok"/>
+        </w:rPr>
+        <w:t># Append to Previous Datframe</w:t>
+      </w:r>
+      <w:r>
+        <w:br/>
+      </w:r>
+      <w:r>
+        <w:rPr>
+          <w:rStyle w:val="NormalTok"/>
+        </w:rPr>
+        <w:t>}</w:t>
+      </w:r>
+      <w:r>
+        <w:br/>
+      </w:r>
+      <w:r>
+        <w:br/>
+      </w:r>
+      <w:r>
+        <w:rPr>
+          <w:rStyle w:val="CommentTok"/>
+        </w:rPr>
+        <w:t># Edit Column Names</w:t>
+      </w:r>
+      <w:r>
+        <w:br/>
+      </w:r>
+      <w:r>
+        <w:rPr>
+          <w:rStyle w:val="FunctionTok"/>
+        </w:rPr>
+        <w:t>colnames</w:t>
+      </w:r>
+      <w:r>
+        <w:rPr>
+          <w:rStyle w:val="NormalTok"/>
+        </w:rPr>
+        <w:t xml:space="preserve">(Cities.Distance.All) </w:t>
+      </w:r>
+      <w:r>
+        <w:rPr>
+          <w:rStyle w:val="OtherTok"/>
+        </w:rPr>
+        <w:t>&lt;-</w:t>
+      </w:r>
+      <w:r>
+        <w:rPr>
+          <w:rStyle w:val="NormalTok"/>
+        </w:rPr>
+        <w:t xml:space="preserve"> </w:t>
+      </w:r>
+      <w:r>
+        <w:rPr>
+          <w:rStyle w:val="FunctionTok"/>
+        </w:rPr>
+        <w:t>c</w:t>
+      </w:r>
+      <w:r>
+        <w:rPr>
+          <w:rStyle w:val="NormalTok"/>
+        </w:rPr>
+        <w:t>(</w:t>
+      </w:r>
+      <w:r>
+        <w:rPr>
+          <w:rStyle w:val="StringTok"/>
+        </w:rPr>
+        <w:t>"City1"</w:t>
+      </w:r>
+      <w:r>
+        <w:rPr>
+          <w:rStyle w:val="NormalTok"/>
+        </w:rPr>
+        <w:t xml:space="preserve">, </w:t>
+      </w:r>
+      <w:r>
+        <w:rPr>
+          <w:rStyle w:val="StringTok"/>
+        </w:rPr>
+        <w:t>"City2"</w:t>
+      </w:r>
+      <w:r>
+        <w:rPr>
+          <w:rStyle w:val="NormalTok"/>
+        </w:rPr>
+        <w:t xml:space="preserve">, </w:t>
+      </w:r>
+      <w:r>
+        <w:rPr>
+          <w:rStyle w:val="StringTok"/>
+        </w:rPr>
+        <w:t>"km_distance"</w:t>
+      </w:r>
+      <w:r>
+        <w:rPr>
+          <w:rStyle w:val="NormalTok"/>
+        </w:rPr>
+        <w:t>)</w:t>
+      </w:r>
+      <w:r>
+        <w:br/>
+      </w:r>
+      <w:r>
+        <w:br/>
+      </w:r>
+      <w:r>
+        <w:rPr>
+          <w:rStyle w:val="CommentTok"/>
+        </w:rPr>
+        <w:t># Print Values</w:t>
+      </w:r>
+      <w:r>
+        <w:br/>
+      </w:r>
+      <w:r>
+        <w:rPr>
+          <w:rStyle w:val="FunctionTok"/>
+        </w:rPr>
+        <w:t>print</w:t>
+      </w:r>
+      <w:r>
+        <w:rPr>
+          <w:rStyle w:val="NormalTok"/>
+        </w:rPr>
+        <w:t>(Cities.Distance.All)</w:t>
+      </w:r>
+    </w:p>
+    <w:p>
+      <w:pPr>
+        <w:pStyle w:val="SourceCode"/>
+      </w:pPr>
+      <w:r>
+        <w:rPr>
+          <w:rStyle w:val="VerbatimChar"/>
+        </w:rPr>
+        <w:t>##            City1  City2 km_distance</w:t>
+      </w:r>
+      <w:r>
+        <w:br/>
+      </w:r>
+      <w:r>
+        <w:rPr>
+          <w:rStyle w:val="VerbatimChar"/>
+        </w:rPr>
+        <w:t>## 1       New York Auburn   1367.8540</w:t>
+      </w:r>
+      <w:r>
+        <w:br/>
+      </w:r>
+      <w:r>
+        <w:rPr>
+          <w:rStyle w:val="VerbatimChar"/>
+        </w:rPr>
+        <w:t>## 2    Los Angeles Auburn   3051.8382</w:t>
+      </w:r>
+      <w:r>
+        <w:br/>
+      </w:r>
+      <w:r>
+        <w:rPr>
+          <w:rStyle w:val="VerbatimChar"/>
+        </w:rPr>
+        <w:t>## 3        Chicago Auburn   1045.5213</w:t>
+      </w:r>
+      <w:r>
+        <w:br/>
+      </w:r>
+      <w:r>
+        <w:rPr>
+          <w:rStyle w:val="VerbatimChar"/>
+        </w:rPr>
+        <w:t>## 4          Miami Auburn    916.4138</w:t>
+      </w:r>
+      <w:r>
+        <w:br/>
+      </w:r>
+      <w:r>
+        <w:rPr>
+          <w:rStyle w:val="VerbatimChar"/>
+        </w:rPr>
+        <w:t>## 5        Houston Auburn    993.0298</w:t>
+      </w:r>
+      <w:r>
+        <w:br/>
+      </w:r>
+      <w:r>
+        <w:rPr>
+          <w:rStyle w:val="VerbatimChar"/>
+        </w:rPr>
+        <w:t>## 6         Dallas Auburn   1056.0217</w:t>
+      </w:r>
+      <w:r>
+        <w:br/>
+      </w:r>
+      <w:r>
+        <w:rPr>
+          <w:rStyle w:val="VerbatimChar"/>
+        </w:rPr>
+        <w:t>## 7   Philadelphia Auburn   1239.9732</w:t>
+      </w:r>
+      <w:r>
+        <w:br/>
+      </w:r>
+      <w:r>
+        <w:rPr>
+          <w:rStyle w:val="VerbatimChar"/>
+        </w:rPr>
+        <w:t>## 8        Atlanta Auburn    162.5121</w:t>
+      </w:r>
+      <w:r>
+        <w:br/>
+      </w:r>
+      <w:r>
+        <w:rPr>
+          <w:rStyle w:val="VerbatimChar"/>
+        </w:rPr>
+        <w:t>## 9     Washington Auburn   1036.9900</w:t>
+      </w:r>
+      <w:r>
+        <w:br/>
+      </w:r>
+      <w:r>
+        <w:rPr>
+          <w:rStyle w:val="VerbatimChar"/>
+        </w:rPr>
+        <w:t>## 10        Boston Auburn   1665.6985</w:t>
+      </w:r>
+      <w:r>
+        <w:br/>
+      </w:r>
+      <w:r>
+        <w:rPr>
+          <w:rStyle w:val="VerbatimChar"/>
+        </w:rPr>
+        <w:t>## 11       Phoenix Auburn   2476.2552</w:t>
+      </w:r>
+      <w:r>
+        <w:br/>
+      </w:r>
+      <w:r>
+        <w:rPr>
+          <w:rStyle w:val="VerbatimChar"/>
+        </w:rPr>
+        <w:t>## 12       Detroit Auburn   1108.2288</w:t>
+      </w:r>
+      <w:r>
+        <w:br/>
+      </w:r>
+      <w:r>
+        <w:rPr>
+          <w:rStyle w:val="VerbatimChar"/>
+        </w:rPr>
+        <w:t>## 13       Seattle Auburn   3507.9589</w:t>
+      </w:r>
+      <w:r>
+        <w:br/>
+      </w:r>
+      <w:r>
+        <w:rPr>
+          <w:rStyle w:val="VerbatimChar"/>
+        </w:rPr>
+        <w:t>## 14 San Francisco Auburn   3388.3656</w:t>
+      </w:r>
+      <w:r>
+        <w:br/>
+      </w:r>
+      <w:r>
+        <w:rPr>
+          <w:rStyle w:val="VerbatimChar"/>
+        </w:rPr>
+        <w:t>## 15     San Diego Auburn   2951.3816</w:t>
+      </w:r>
+      <w:r>
+        <w:br/>
+      </w:r>
+      <w:r>
+        <w:rPr>
+          <w:rStyle w:val="VerbatimChar"/>
+        </w:rPr>
+        <w:t>## 16   Minneapolis Auburn   1530.2000</w:t>
+      </w:r>
+      <w:r>
+        <w:br/>
+      </w:r>
+      <w:r>
+        <w:rPr>
+          <w:rStyle w:val="VerbatimChar"/>
+        </w:rPr>
+        <w:t>## 17         Tampa Auburn    591.1181</w:t>
+      </w:r>
+      <w:r>
+        <w:br/>
+      </w:r>
+      <w:r>
+        <w:rPr>
+          <w:rStyle w:val="VerbatimChar"/>
+        </w:rPr>
+        <w:t>## 18      Brooklyn Auburn   1363.2072</w:t>
+      </w:r>
+      <w:r>
+        <w:br/>
+      </w:r>
+      <w:r>
+        <w:rPr>
+          <w:rStyle w:val="VerbatimChar"/>
+        </w:rPr>
+        <w:t>## 19        Denver Auburn   1909.7897</w:t>
+      </w:r>
+      <w:r>
+        <w:br/>
+      </w:r>
+      <w:r>
+        <w:rPr>
+          <w:rStyle w:val="VerbatimChar"/>
+        </w:rPr>
+        <w:t>## 20        Queens Auburn   1380.1382</w:t>
+      </w:r>
+      <w:r>
+        <w:br/>
+      </w:r>
+      <w:r>
+        <w:rPr>
+          <w:rStyle w:val="VerbatimChar"/>
+        </w:rPr>
+        <w:t>## 21     Riverside Auburn   2961.1199</w:t>
+      </w:r>
+      <w:r>
+        <w:br/>
+      </w:r>
+      <w:r>
+        <w:rPr>
+          <w:rStyle w:val="VerbatimChar"/>
+        </w:rPr>
+        <w:t>## 22     Las Vegas Auburn   2752.8142</w:t>
+      </w:r>
+      <w:r>
+        <w:br/>
+      </w:r>
+      <w:r>
+        <w:rPr>
+          <w:rStyle w:val="VerbatimChar"/>
         </w:rPr>
         <w:lastRenderedPageBreak/>
-        <w:t xml:space="preserve">  Cities.Distance.Single </w:t>
-      </w:r>
-      <w:r>
-        <w:rPr>
-          <w:rStyle w:val="OtherTok"/>
-        </w:rPr>
-        <w:t>&lt;-</w:t>
-      </w:r>
-      <w:r>
-        <w:rPr>
-          <w:rStyle w:val="NormalTok"/>
-        </w:rPr>
-        <w:t xml:space="preserve"> </w:t>
-      </w:r>
-      <w:r>
-        <w:rPr>
-          <w:rStyle w:val="FunctionTok"/>
-        </w:rPr>
-        <w:t>distance</w:t>
-      </w:r>
-      <w:r>
-        <w:rPr>
-          <w:rStyle w:val="NormalTok"/>
-        </w:rPr>
-        <w:t>(Citites</w:t>
-      </w:r>
-      <w:r>
-        <w:rPr>
-          <w:rStyle w:val="SpecialCharTok"/>
-        </w:rPr>
-        <w:t>$</w:t>
-      </w:r>
-      <w:r>
-        <w:rPr>
-          <w:rStyle w:val="NormalTok"/>
-        </w:rPr>
-        <w:t>lat[i],</w:t>
-      </w:r>
-      <w:r>
-        <w:br/>
-      </w:r>
-      <w:r>
-        <w:rPr>
-          <w:rStyle w:val="NormalTok"/>
-        </w:rPr>
-        <w:t xml:space="preserve">                                   Citites</w:t>
-      </w:r>
-      <w:r>
-        <w:rPr>
-          <w:rStyle w:val="SpecialCharTok"/>
-        </w:rPr>
-        <w:t>$</w:t>
-      </w:r>
-      <w:r>
-        <w:rPr>
-          <w:rStyle w:val="NormalTok"/>
-        </w:rPr>
-        <w:t>long[i],</w:t>
-      </w:r>
-      <w:r>
-        <w:br/>
-      </w:r>
-      <w:r>
-        <w:rPr>
-          <w:rStyle w:val="NormalTok"/>
-        </w:rPr>
-        <w:t xml:space="preserve">                                   Auburn.lat,</w:t>
-      </w:r>
-      <w:r>
-        <w:br/>
-      </w:r>
-      <w:r>
-        <w:rPr>
-          <w:rStyle w:val="NormalTok"/>
-        </w:rPr>
-        <w:t xml:space="preserve">                                   Auburn.lon)</w:t>
-      </w:r>
-      <w:r>
-        <w:br/>
-      </w:r>
-      <w:r>
-        <w:rPr>
-          <w:rStyle w:val="NormalTok"/>
-        </w:rPr>
-        <w:t xml:space="preserve">  Cities.Distance.All </w:t>
-      </w:r>
-      <w:r>
-        <w:rPr>
-          <w:rStyle w:val="OtherTok"/>
-        </w:rPr>
-        <w:t>&lt;-</w:t>
-      </w:r>
-      <w:r>
-        <w:rPr>
-          <w:rStyle w:val="NormalTok"/>
-        </w:rPr>
-        <w:t xml:space="preserve"> </w:t>
-      </w:r>
-      <w:r>
-        <w:rPr>
-          <w:rStyle w:val="FunctionTok"/>
-        </w:rPr>
-        <w:t>rbind.data.frame</w:t>
-      </w:r>
-      <w:r>
-        <w:rPr>
-          <w:rStyle w:val="NormalTok"/>
-        </w:rPr>
-        <w:t>(Cities.Distance.All, Cities.Distance.Single)</w:t>
-      </w:r>
-      <w:r>
-        <w:br/>
-      </w:r>
-      <w:r>
-        <w:rPr>
-          <w:rStyle w:val="NormalTok"/>
-        </w:rPr>
-        <w:t>}</w:t>
-      </w:r>
-      <w:r>
-        <w:br/>
-      </w:r>
-      <w:r>
-        <w:br/>
-      </w:r>
-      <w:r>
-        <w:rPr>
-          <w:rStyle w:val="CommentTok"/>
-        </w:rPr>
-        <w:t># Create a Dataframe with Similar Observation Length as All.Citites</w:t>
-      </w:r>
-      <w:r>
-        <w:br/>
-      </w:r>
-      <w:r>
-        <w:rPr>
-          <w:rStyle w:val="NormalTok"/>
-        </w:rPr>
-        <w:t xml:space="preserve">Citites.Two </w:t>
-      </w:r>
-      <w:r>
-        <w:rPr>
-          <w:rStyle w:val="OtherTok"/>
-        </w:rPr>
-        <w:t>&lt;-</w:t>
-      </w:r>
-      <w:r>
-        <w:rPr>
-          <w:rStyle w:val="NormalTok"/>
-        </w:rPr>
-        <w:t xml:space="preserve"> </w:t>
-      </w:r>
-      <w:r>
-        <w:rPr>
-          <w:rStyle w:val="FunctionTok"/>
-        </w:rPr>
-        <w:t>rep</w:t>
-      </w:r>
-      <w:r>
-        <w:rPr>
-          <w:rStyle w:val="NormalTok"/>
-        </w:rPr>
-        <w:t>(</w:t>
-      </w:r>
-      <w:r>
-        <w:rPr>
-          <w:rStyle w:val="StringTok"/>
-        </w:rPr>
-        <w:t>"Auburn"</w:t>
-      </w:r>
-      <w:r>
-        <w:rPr>
-          <w:rStyle w:val="NormalTok"/>
-        </w:rPr>
-        <w:t>,</w:t>
-      </w:r>
-      <w:r>
-        <w:rPr>
-          <w:rStyle w:val="DecValTok"/>
-        </w:rPr>
-        <w:t>39</w:t>
-      </w:r>
-      <w:r>
-        <w:rPr>
-          <w:rStyle w:val="NormalTok"/>
-        </w:rPr>
-        <w:t>)</w:t>
-      </w:r>
-      <w:r>
-        <w:br/>
-      </w:r>
-      <w:r>
-        <w:br/>
-      </w:r>
-      <w:r>
-        <w:rPr>
-          <w:rStyle w:val="CommentTok"/>
-        </w:rPr>
-        <w:t># Combine Three Dataframes</w:t>
-      </w:r>
-      <w:r>
-        <w:br/>
-      </w:r>
-      <w:r>
-        <w:rPr>
-          <w:rStyle w:val="NormalTok"/>
-        </w:rPr>
-        <w:t xml:space="preserve">Cities.Distance.All </w:t>
-      </w:r>
-      <w:r>
-        <w:rPr>
-          <w:rStyle w:val="OtherTok"/>
-        </w:rPr>
-        <w:t>&lt;-</w:t>
-      </w:r>
-      <w:r>
-        <w:rPr>
-          <w:rStyle w:val="NormalTok"/>
-        </w:rPr>
-        <w:t xml:space="preserve"> </w:t>
-      </w:r>
-      <w:r>
-        <w:rPr>
-          <w:rStyle w:val="FunctionTok"/>
-        </w:rPr>
-        <w:t>cbind</w:t>
-      </w:r>
-      <w:r>
-        <w:rPr>
-          <w:rStyle w:val="NormalTok"/>
-        </w:rPr>
-        <w:t>(Citites.names,City.Two.Name,Cities.Distance.All)</w:t>
-      </w:r>
-      <w:r>
-        <w:br/>
-      </w:r>
-      <w:r>
-        <w:br/>
-      </w:r>
-      <w:r>
-        <w:rPr>
-          <w:rStyle w:val="CommentTok"/>
-        </w:rPr>
-        <w:t># Edit Column Names</w:t>
-      </w:r>
-      <w:r>
-        <w:br/>
-      </w:r>
-      <w:r>
-        <w:rPr>
-          <w:rStyle w:val="FunctionTok"/>
-        </w:rPr>
-        <w:t>colnames</w:t>
-      </w:r>
-      <w:r>
-        <w:rPr>
-          <w:rStyle w:val="NormalTok"/>
-        </w:rPr>
-        <w:t xml:space="preserve">(Cities.Distance.All) </w:t>
-      </w:r>
-      <w:r>
-        <w:rPr>
-          <w:rStyle w:val="OtherTok"/>
-        </w:rPr>
-        <w:t>&lt;-</w:t>
-      </w:r>
-      <w:r>
-        <w:rPr>
-          <w:rStyle w:val="NormalTok"/>
-        </w:rPr>
-        <w:t xml:space="preserve"> </w:t>
-      </w:r>
-      <w:r>
-        <w:rPr>
-          <w:rStyle w:val="FunctionTok"/>
-        </w:rPr>
-        <w:t>c</w:t>
-      </w:r>
-      <w:r>
-        <w:rPr>
-          <w:rStyle w:val="NormalTok"/>
-        </w:rPr>
-        <w:t>(</w:t>
-      </w:r>
-      <w:r>
-        <w:rPr>
-          <w:rStyle w:val="StringTok"/>
-        </w:rPr>
-        <w:t>"City1"</w:t>
-      </w:r>
-      <w:r>
-        <w:rPr>
-          <w:rStyle w:val="NormalTok"/>
-        </w:rPr>
-        <w:t xml:space="preserve">, </w:t>
-      </w:r>
-      <w:r>
-        <w:rPr>
-          <w:rStyle w:val="StringTok"/>
-        </w:rPr>
-        <w:t>"City2"</w:t>
-      </w:r>
-      <w:r>
-        <w:rPr>
-          <w:rStyle w:val="NormalTok"/>
-        </w:rPr>
-        <w:t xml:space="preserve">, </w:t>
-      </w:r>
-      <w:r>
-        <w:rPr>
-          <w:rStyle w:val="StringTok"/>
-        </w:rPr>
-        <w:t>"km_distance"</w:t>
-      </w:r>
-      <w:r>
-        <w:rPr>
-          <w:rStyle w:val="NormalTok"/>
-        </w:rPr>
-        <w:t>)</w:t>
-      </w:r>
-      <w:r>
-        <w:br/>
-      </w:r>
-      <w:r>
-        <w:br/>
-      </w:r>
-      <w:r>
-        <w:rPr>
-          <w:rStyle w:val="CommentTok"/>
-        </w:rPr>
-        <w:t># Print Values</w:t>
-      </w:r>
-      <w:r>
-        <w:br/>
-      </w:r>
-      <w:r>
-        <w:rPr>
-          <w:rStyle w:val="FunctionTok"/>
-        </w:rPr>
-        <w:t>print</w:t>
-      </w:r>
-      <w:r>
-        <w:rPr>
-          <w:rStyle w:val="NormalTok"/>
-        </w:rPr>
-        <w:t>(Cities.Distance.All)</w:t>
+        <w:t>## 23     Baltimore Auburn   1092.2595</w:t>
+      </w:r>
+      <w:r>
+        <w:br/>
+      </w:r>
+      <w:r>
+        <w:rPr>
+          <w:rStyle w:val="VerbatimChar"/>
+        </w:rPr>
+        <w:t>## 24     St. Louis Auburn    796.7541</w:t>
+      </w:r>
+      <w:r>
+        <w:br/>
+      </w:r>
+      <w:r>
+        <w:rPr>
+          <w:rStyle w:val="VerbatimChar"/>
+        </w:rPr>
+        <w:t>## 25      Portland Auburn   3479.5376</w:t>
+      </w:r>
+      <w:r>
+        <w:br/>
+      </w:r>
+      <w:r>
+        <w:rPr>
+          <w:rStyle w:val="VerbatimChar"/>
+        </w:rPr>
+        <w:t>## 26   San Antonio Auburn   1290.5492</w:t>
+      </w:r>
+      <w:r>
+        <w:br/>
+      </w:r>
+      <w:r>
+        <w:rPr>
+          <w:rStyle w:val="VerbatimChar"/>
+        </w:rPr>
+        <w:t>## 27    Sacramento Auburn   3301.9923</w:t>
+      </w:r>
+      <w:r>
+        <w:br/>
+      </w:r>
+      <w:r>
+        <w:rPr>
+          <w:rStyle w:val="VerbatimChar"/>
+        </w:rPr>
+        <w:t>## 28        Austin Auburn   1191.6657</w:t>
+      </w:r>
+      <w:r>
+        <w:br/>
+      </w:r>
+      <w:r>
+        <w:rPr>
+          <w:rStyle w:val="VerbatimChar"/>
+        </w:rPr>
+        <w:t>## 29       Orlando Auburn    608.2035</w:t>
+      </w:r>
+      <w:r>
+        <w:br/>
+      </w:r>
+      <w:r>
+        <w:rPr>
+          <w:rStyle w:val="VerbatimChar"/>
+        </w:rPr>
+        <w:t>## 30      San Juan Auburn   2504.6312</w:t>
+      </w:r>
+      <w:r>
+        <w:br/>
+      </w:r>
+      <w:r>
+        <w:rPr>
+          <w:rStyle w:val="VerbatimChar"/>
+        </w:rPr>
+        <w:t>## 31      San Jose Auburn   3337.2781</w:t>
+      </w:r>
+      <w:r>
+        <w:br/>
+      </w:r>
+      <w:r>
+        <w:rPr>
+          <w:rStyle w:val="VerbatimChar"/>
+        </w:rPr>
+        <w:t>## 32  Indianapolis Auburn    800.1452</w:t>
+      </w:r>
+      <w:r>
+        <w:br/>
+      </w:r>
+      <w:r>
+        <w:rPr>
+          <w:rStyle w:val="VerbatimChar"/>
+        </w:rPr>
+        <w:t>## 33    Pittsburgh Auburn   1001.0879</w:t>
+      </w:r>
+      <w:r>
+        <w:br/>
+      </w:r>
+      <w:r>
+        <w:rPr>
+          <w:rStyle w:val="VerbatimChar"/>
+        </w:rPr>
+        <w:t>## 34    Cincinnati Auburn    732.5906</w:t>
+      </w:r>
+      <w:r>
+        <w:br/>
+      </w:r>
+      <w:r>
+        <w:rPr>
+          <w:rStyle w:val="VerbatimChar"/>
+        </w:rPr>
+        <w:t>## 35     Manhattan Auburn   1371.1633</w:t>
+      </w:r>
+      <w:r>
+        <w:br/>
+      </w:r>
+      <w:r>
+        <w:rPr>
+          <w:rStyle w:val="VerbatimChar"/>
+        </w:rPr>
+        <w:t>## 36   Kansas City Auburn   1091.8970</w:t>
+      </w:r>
+      <w:r>
+        <w:br/>
+      </w:r>
+      <w:r>
+        <w:rPr>
+          <w:rStyle w:val="VerbatimChar"/>
+        </w:rPr>
+        <w:t>## 37     Cleveland Auburn   1043.2727</w:t>
+      </w:r>
+      <w:r>
+        <w:br/>
+      </w:r>
+      <w:r>
+        <w:rPr>
+          <w:rStyle w:val="VerbatimChar"/>
+        </w:rPr>
+        <w:t>## 38      Columbus Auburn    851.3423</w:t>
+      </w:r>
+      <w:r>
+        <w:br/>
+      </w:r>
+      <w:r>
+        <w:rPr>
+          <w:rStyle w:val="VerbatimChar"/>
+        </w:rPr>
+        <w:t>## 39         Bronx Auburn   1382.3721</w:t>
       </w:r>
       <w:bookmarkEnd w:id="0"/>
       <w:bookmarkEnd w:id="14"/>
@@ -3291,7 +4287,7 @@
   <w:abstractNum w:abstractNumId="0" w15:restartNumberingAfterBreak="0">
     <w:nsid w:val="0000A990"/>
     <w:multiLevelType w:val="multilevel"/>
-    <w:tmpl w:val="0366A6A8"/>
+    <w:tmpl w:val="E7900A48"/>
     <w:lvl w:ilvl="0">
       <w:numFmt w:val="bullet"/>
       <w:lvlText w:val=" "/>
@@ -3368,7 +4364,7 @@
   <w:abstractNum w:abstractNumId="1" w15:restartNumberingAfterBreak="0">
     <w:nsid w:val="0000A991"/>
     <w:multiLevelType w:val="multilevel"/>
-    <w:tmpl w:val="D8F6DA24"/>
+    <w:tmpl w:val="9912F0E6"/>
     <w:lvl w:ilvl="0">
       <w:numFmt w:val="bullet"/>
       <w:lvlText w:val=""/>
@@ -3469,10 +4465,10 @@
       </w:rPr>
     </w:lvl>
   </w:abstractNum>
-  <w:num w:numId="1" w16cid:durableId="1587418585">
+  <w:num w:numId="1" w16cid:durableId="1276403212">
     <w:abstractNumId w:val="0"/>
   </w:num>
-  <w:num w:numId="2" w16cid:durableId="184490436">
+  <w:num w:numId="2" w16cid:durableId="1369531332">
     <w:abstractNumId w:val="1"/>
   </w:num>
 </w:numbering>
@@ -4734,7 +5730,7 @@
     <w:next w:val="Normal"/>
     <w:autoRedefine/>
     <w:uiPriority w:val="39"/>
-    <w:rsid w:val="005B399D"/>
+    <w:rsid w:val="004427CC"/>
     <w:pPr>
       <w:spacing w:after="100"/>
     </w:pPr>
@@ -4745,7 +5741,7 @@
     <w:next w:val="Normal"/>
     <w:autoRedefine/>
     <w:uiPriority w:val="39"/>
-    <w:rsid w:val="005B399D"/>
+    <w:rsid w:val="004427CC"/>
     <w:pPr>
       <w:spacing w:after="100"/>
       <w:ind w:left="480"/>

</xml_diff>